<commit_message>
Results. Descriptive statistics and sample and wei
Results. Descriptive statistics and sample and weigted…

Signed-off-by: Guillaume Daudin <gdaudin@mac.com>
</commit_message>
<xml_diff>
--- a/output/DS_cat_var_Baseline.docx
+++ b/output/DS_cat_var_Baseline.docx
@@ -1,6 +1,6 @@
 
 <file path=word/document.xml><?xml version="1.0" encoding="utf-8"?>
-<w:document xmlns:wp="http://schemas.openxmlformats.org/drawingml/2006/wordprocessingDrawing" xmlns:r="http://schemas.openxmlformats.org/officeDocument/2006/relationships" xmlns:a="http://schemas.openxmlformats.org/drawingml/2006/main" xmlns:wp14="http://schemas.microsoft.com/office/word/2010/wordprocessingDrawing" xmlns:w="http://schemas.openxmlformats.org/wordprocessingml/2006/main" xmlns:w15="http://schemas.microsoft.com/office/word/2012/wordml" xmlns:w14="http://schemas.microsoft.com/office/word/2010/wordml" xmlns:m="http://schemas.openxmlformats.org/officeDocument/2006/math" xmlns:mc="http://schemas.openxmlformats.org/markup-compatibility/2006" xmlns:a14="http://schemas.microsoft.com/office/drawing/2010/main" xmlns:sl="http://schemas.openxmlformats.org/schemaLibrary/2006/main" xmlns:wne="http://schemas.microsoft.com/office/word/2006/wordml" xmlns:c="http://schemas.openxmlformats.org/drawingml/2006/chart" xmlns:cdr="http://schemas.openxmlformats.org/drawingml/2006/chartDrawing" xmlns:c14="http://schemas.microsoft.com/office/drawing/2007/8/2/chart" xmlns:dgm="http://schemas.openxmlformats.org/drawingml/2006/diagram" xmlns:pic="http://schemas.openxmlformats.org/drawingml/2006/picture" xmlns:xdr="http://schemas.openxmlformats.org/drawingml/2006/spreadsheetDrawing" xmlns:dsp="http://schemas.microsoft.com/office/drawing/2008/diagram" xmlns:xvml="urn:schemas-microsoft-com:office:excel" xmlns:o="urn:schemas-microsoft-com:office:office" xmlns:v="urn:schemas-microsoft-com:vml" xmlns:w10="urn:schemas-microsoft-com:office:word" xmlns:pvml="urn:schemas-microsoft-com:office:powerpoint" xmlns:cppr="http://schemas.microsoft.com/office/2006/coverPageProps" xmlns:odx="http://opendope.org/xpaths" xmlns:odc="http://opendope.org/conditions" xmlns:odq="http://opendope.org/questions" xmlns:oda="http://opendope.org/answers" xmlns:odi="http://opendope.org/components" xmlns:odgm="http://opendope.org/SmartArt/DataHierarchy" xmlns:b="http://schemas.openxmlformats.org/officeDocument/2006/bibliography" xmlns:msink="http://schemas.microsoft.com/ink/2010/main" xmlns:cdr14="http://schemas.microsoft.com/office/drawing/2010/chartDrawing" xmlns:c15="http://schemas.microsoft.com/office/drawing/2012/chart" xmlns:cs="http://schemas.microsoft.com/office/drawing/2012/chartStyle" xmlns:ns38="http://www.w3.org/1998/Math/MathML" xmlns:ns39="http://www.w3.org/2003/InkML" xmlns:a13cmd="http://schemas.microsoft.com/office/drawing/2013/main/command" xmlns:cx="http://schemas.microsoft.com/office/drawing/2014/chartex" xmlns:c16="http://schemas.microsoft.com/office/drawing/2014/chart" xmlns:dgm1611="http://schemas.microsoft.com/office/drawing/2016/11/diagram" xmlns:c173="http://schemas.microsoft.com/office/drawing/2017/03/chart" xmlns:am3d="http://schemas.microsoft.com/office/drawing/2017/model3d" xmlns:an18="http://schemas.microsoft.com/office/drawing/2018/animation" xmlns:anam3d="http://schemas.microsoft.com/office/drawing/2018/animation/model3d" xmlns:iact="http://schemas.microsoft.com/office/powerpoint/2014/inkAction" xmlns:thm15="http://schemas.microsoft.com/office/thememl/2012/main" xmlns:wps="http://schemas.microsoft.com/office/word/2010/wordprocessingShape" xmlns:wpc="http://schemas.microsoft.com/office/word/2010/wordprocessingCanvas" xmlns:wpg="http://schemas.microsoft.com/office/word/2010/wordprocessingGroup" xmlns:w16se="http://schemas.microsoft.com/office/word/2015/wordml/symex" xmlns:w16cid="http://schemas.microsoft.com/office/word/2016/wordml/cid" xmlns:wetp="http://schemas.microsoft.com/office/webextensions/taskpanes/2010/11" xmlns:we="http://schemas.microsoft.com/office/webextensions/webextension/2010/11" xmlns:comp="http://schemas.openxmlformats.org/drawingml/2006/compatibility" xmlns:lc="http://schemas.openxmlformats.org/drawingml/2006/lockedCanvas" xmlns:dgm14="http://schemas.microsoft.com/office/drawing/2010/diagram" xmlns:a15="http://schemas.microsoft.com/office/drawing/2012/main" xmlns:pic14="http://schemas.microsoft.com/office/drawing/2010/picture" xmlns:c16ac="http://schemas.microsoft.com/office/drawing/2014/chart/ac" xmlns:a16="http://schemas.microsoft.com/office/drawing/2014/main" xmlns:a1611="http://schemas.microsoft.com/office/drawing/2016/11/main" xmlns:dgm1612="http://schemas.microsoft.com/office/drawing/2016/12/diagram" xmlns:a16svg="http://schemas.microsoft.com/office/drawing/2016/SVG/main" xmlns:adec="http://schemas.microsoft.com/office/drawing/2017/decorative" xmlns:a18hc="http://schemas.microsoft.com/office/drawing/2018/hyperlinkcolor" xmlns:wp15="http://schemas.microsoft.com/office/word/2012/wordprocessingDrawing">
+<w:document xmlns:w="http://schemas.openxmlformats.org/wordprocessingml/2006/main" xmlns:m="http://schemas.openxmlformats.org/officeDocument/2006/math" xmlns:w14="http://schemas.microsoft.com/office/word/2010/wordml" xmlns:r="http://schemas.openxmlformats.org/officeDocument/2006/relationships" xmlns:wp="http://schemas.openxmlformats.org/drawingml/2006/wordprocessingDrawing" xmlns:a="http://schemas.openxmlformats.org/drawingml/2006/main" xmlns:wp14="http://schemas.microsoft.com/office/word/2010/wordprocessingDrawing" xmlns:w15="http://schemas.microsoft.com/office/word/2012/wordml" xmlns:mc="http://schemas.openxmlformats.org/markup-compatibility/2006" xmlns:a14="http://schemas.microsoft.com/office/drawing/2010/main" xmlns:sl="http://schemas.openxmlformats.org/schemaLibrary/2006/main" xmlns:wne="http://schemas.microsoft.com/office/word/2006/wordml" xmlns:c="http://schemas.openxmlformats.org/drawingml/2006/chart" xmlns:cdr="http://schemas.openxmlformats.org/drawingml/2006/chartDrawing" xmlns:c14="http://schemas.microsoft.com/office/drawing/2007/8/2/chart" xmlns:dgm="http://schemas.openxmlformats.org/drawingml/2006/diagram" xmlns:pic="http://schemas.openxmlformats.org/drawingml/2006/picture" xmlns:xdr="http://schemas.openxmlformats.org/drawingml/2006/spreadsheetDrawing" xmlns:dsp="http://schemas.microsoft.com/office/drawing/2008/diagram" xmlns:xvml="urn:schemas-microsoft-com:office:excel" xmlns:o="urn:schemas-microsoft-com:office:office" xmlns:v="urn:schemas-microsoft-com:vml" xmlns:w10="urn:schemas-microsoft-com:office:word" xmlns:pvml="urn:schemas-microsoft-com:office:powerpoint" xmlns:cppr="http://schemas.microsoft.com/office/2006/coverPageProps" xmlns:odx="http://opendope.org/xpaths" xmlns:odc="http://opendope.org/conditions" xmlns:odq="http://opendope.org/questions" xmlns:oda="http://opendope.org/answers" xmlns:odi="http://opendope.org/components" xmlns:odgm="http://opendope.org/SmartArt/DataHierarchy" xmlns:b="http://schemas.openxmlformats.org/officeDocument/2006/bibliography" xmlns:msink="http://schemas.microsoft.com/ink/2010/main" xmlns:cdr14="http://schemas.microsoft.com/office/drawing/2010/chartDrawing" xmlns:c15="http://schemas.microsoft.com/office/drawing/2012/chart" xmlns:cs="http://schemas.microsoft.com/office/drawing/2012/chartStyle" xmlns:ns38="http://www.w3.org/1998/Math/MathML" xmlns:ns39="http://www.w3.org/2003/InkML" xmlns:a13cmd="http://schemas.microsoft.com/office/drawing/2013/main/command" xmlns:cx="http://schemas.microsoft.com/office/drawing/2014/chartex" xmlns:c16="http://schemas.microsoft.com/office/drawing/2014/chart" xmlns:dgm1611="http://schemas.microsoft.com/office/drawing/2016/11/diagram" xmlns:c173="http://schemas.microsoft.com/office/drawing/2017/03/chart" xmlns:am3d="http://schemas.microsoft.com/office/drawing/2017/model3d" xmlns:an18="http://schemas.microsoft.com/office/drawing/2018/animation" xmlns:anam3d="http://schemas.microsoft.com/office/drawing/2018/animation/model3d" xmlns:iact="http://schemas.microsoft.com/office/powerpoint/2014/inkAction" xmlns:thm15="http://schemas.microsoft.com/office/thememl/2012/main" xmlns:wps="http://schemas.microsoft.com/office/word/2010/wordprocessingShape" xmlns:wpc="http://schemas.microsoft.com/office/word/2010/wordprocessingCanvas" xmlns:wpg="http://schemas.microsoft.com/office/word/2010/wordprocessingGroup" xmlns:w16se="http://schemas.microsoft.com/office/word/2015/wordml/symex" xmlns:w16cid="http://schemas.microsoft.com/office/word/2016/wordml/cid" xmlns:wetp="http://schemas.microsoft.com/office/webextensions/taskpanes/2010/11" xmlns:we="http://schemas.microsoft.com/office/webextensions/webextension/2010/11" xmlns:comp="http://schemas.openxmlformats.org/drawingml/2006/compatibility" xmlns:lc="http://schemas.openxmlformats.org/drawingml/2006/lockedCanvas" xmlns:dgm14="http://schemas.microsoft.com/office/drawing/2010/diagram" xmlns:a15="http://schemas.microsoft.com/office/drawing/2012/main" xmlns:pic14="http://schemas.microsoft.com/office/drawing/2010/picture" xmlns:c16ac="http://schemas.microsoft.com/office/drawing/2014/chart/ac" xmlns:a16="http://schemas.microsoft.com/office/drawing/2014/main" xmlns:a1611="http://schemas.microsoft.com/office/drawing/2016/11/main" xmlns:dgm1612="http://schemas.microsoft.com/office/drawing/2016/12/diagram" xmlns:a16svg="http://schemas.microsoft.com/office/drawing/2016/SVG/main" xmlns:adec="http://schemas.microsoft.com/office/drawing/2017/decorative" xmlns:a18hc="http://schemas.microsoft.com/office/drawing/2018/hyperlinkcolor" xmlns:wp15="http://schemas.microsoft.com/office/word/2012/wordprocessingDrawing">
   <w:body>
     <w:tbl>
       <w:tblPr>
@@ -694,7 +694,7 @@
               <w:jc w:val="right"/>
             </w:pPr>
             <w:r>
-              <w:t xml:space="preserve">51</w:t>
+              <w:t xml:space="preserve">50</w:t>
             </w:r>
           </w:p>
         </w:tc>
@@ -752,7 +752,7 @@
               <w:jc w:val="right"/>
             </w:pPr>
             <w:r>
-              <w:t xml:space="preserve">97</w:t>
+              <w:t xml:space="preserve">96</w:t>
             </w:r>
           </w:p>
         </w:tc>
@@ -977,7 +977,7 @@
               <w:jc w:val="right"/>
             </w:pPr>
             <w:r>
-              <w:t xml:space="preserve">215</w:t>
+              <w:t xml:space="preserve">214</w:t>
             </w:r>
           </w:p>
         </w:tc>
@@ -1040,7 +1040,7 @@
               <w:jc w:val="right"/>
             </w:pPr>
             <w:r>
-              <w:t xml:space="preserve">388</w:t>
+              <w:t xml:space="preserve">387</w:t>
             </w:r>
           </w:p>
         </w:tc>
@@ -1063,7 +1063,7 @@
               <w:jc w:val="left"/>
             </w:pPr>
             <w:r>
-              <w:t xml:space="preserve">African region of trade</w:t>
+              <w:t xml:space="preserve">(first) MAJMAJBYIMP</w:t>
             </w:r>
           </w:p>
         </w:tc>
@@ -1245,28 +1245,28 @@
               <w:jc w:val="right"/>
             </w:pPr>
             <w:r>
-              <w:t xml:space="preserve">115</w:t>
-            </w:r>
-          </w:p>
-        </w:tc>
-        <w:tc>
-          <w:tcPr>
-            <w:tcW w:w="0" w:type="auto"/>
-            <w:tcBorders>
-              <w:top w:val="nil" w:color="000000"/>
-              <w:left w:val="nil" w:color="000000"/>
-              <w:bottom w:val="nil" w:color="000000"/>
-              <w:right w:val="nil" w:color="000000"/>
-            </w:tcBorders>
-            <w:vAlign w:val="bottom"/>
-          </w:tcPr>
-          <w:p>
-            <w:pPr>
-              <w:spacing w:after="0"/>
-              <w:jc w:val="right"/>
-            </w:pPr>
-            <w:r>
-              <w:t xml:space="preserve">16</w:t>
+              <w:t xml:space="preserve">131</w:t>
+            </w:r>
+          </w:p>
+        </w:tc>
+        <w:tc>
+          <w:tcPr>
+            <w:tcW w:w="0" w:type="auto"/>
+            <w:tcBorders>
+              <w:top w:val="nil" w:color="000000"/>
+              <w:left w:val="nil" w:color="000000"/>
+              <w:bottom w:val="nil" w:color="000000"/>
+              <w:right w:val="nil" w:color="000000"/>
+            </w:tcBorders>
+            <w:vAlign w:val="bottom"/>
+          </w:tcPr>
+          <w:p>
+            <w:pPr>
+              <w:spacing w:after="0"/>
+              <w:jc w:val="right"/>
+            </w:pPr>
+            <w:r>
+              <w:t xml:space="preserve">19</w:t>
             </w:r>
           </w:p>
         </w:tc>
@@ -1308,7 +1308,7 @@
               <w:jc w:val="right"/>
             </w:pPr>
             <w:r>
-              <w:t xml:space="preserve">154</w:t>
+              <w:t xml:space="preserve">173</w:t>
             </w:r>
           </w:p>
         </w:tc>
@@ -1389,28 +1389,28 @@
               <w:jc w:val="right"/>
             </w:pPr>
             <w:r>
-              <w:t xml:space="preserve">19</w:t>
-            </w:r>
-          </w:p>
-        </w:tc>
-        <w:tc>
-          <w:tcPr>
-            <w:tcW w:w="0" w:type="auto"/>
-            <w:tcBorders>
-              <w:top w:val="nil" w:color="000000"/>
-              <w:left w:val="nil" w:color="000000"/>
-              <w:bottom w:val="nil" w:color="000000"/>
-              <w:right w:val="nil" w:color="000000"/>
-            </w:tcBorders>
-            <w:vAlign w:val="bottom"/>
-          </w:tcPr>
-          <w:p>
-            <w:pPr>
-              <w:spacing w:after="0"/>
-              <w:jc w:val="right"/>
-            </w:pPr>
-            <w:r>
-              <w:t xml:space="preserve">11</w:t>
+              <w:t xml:space="preserve">20</w:t>
+            </w:r>
+          </w:p>
+        </w:tc>
+        <w:tc>
+          <w:tcPr>
+            <w:tcW w:w="0" w:type="auto"/>
+            <w:tcBorders>
+              <w:top w:val="nil" w:color="000000"/>
+              <w:left w:val="nil" w:color="000000"/>
+              <w:bottom w:val="nil" w:color="000000"/>
+              <w:right w:val="nil" w:color="000000"/>
+            </w:tcBorders>
+            <w:vAlign w:val="bottom"/>
+          </w:tcPr>
+          <w:p>
+            <w:pPr>
+              <w:spacing w:after="0"/>
+              <w:jc w:val="right"/>
+            </w:pPr>
+            <w:r>
+              <w:t xml:space="preserve">13</w:t>
             </w:r>
           </w:p>
         </w:tc>
@@ -1452,7 +1452,7 @@
               <w:jc w:val="right"/>
             </w:pPr>
             <w:r>
-              <w:t xml:space="preserve">59</w:t>
+              <w:t xml:space="preserve">62</w:t>
             </w:r>
           </w:p>
         </w:tc>
@@ -1682,28 +1682,28 @@
               <w:jc w:val="right"/>
             </w:pPr>
             <w:r>
-              <w:t xml:space="preserve">173</w:t>
-            </w:r>
-          </w:p>
-        </w:tc>
-        <w:tc>
-          <w:tcPr>
-            <w:tcW w:w="0" w:type="auto"/>
-            <w:tcBorders>
-              <w:top w:val="nil" w:color="000000"/>
-              <w:left w:val="nil" w:color="000000"/>
-              <w:bottom w:val="nil" w:color="000000"/>
-              <w:right w:val="nil" w:color="000000"/>
-            </w:tcBorders>
-            <w:vAlign w:val="bottom"/>
-          </w:tcPr>
-          <w:p>
-            <w:pPr>
-              <w:spacing w:after="0"/>
-              <w:jc w:val="right"/>
-            </w:pPr>
-            <w:r>
-              <w:t xml:space="preserve">28</w:t>
+              <w:t xml:space="preserve">190</w:t>
+            </w:r>
+          </w:p>
+        </w:tc>
+        <w:tc>
+          <w:tcPr>
+            <w:tcW w:w="0" w:type="auto"/>
+            <w:tcBorders>
+              <w:top w:val="nil" w:color="000000"/>
+              <w:left w:val="nil" w:color="000000"/>
+              <w:bottom w:val="nil" w:color="000000"/>
+              <w:right w:val="nil" w:color="000000"/>
+            </w:tcBorders>
+            <w:vAlign w:val="bottom"/>
+          </w:tcPr>
+          <w:p>
+            <w:pPr>
+              <w:spacing w:after="0"/>
+              <w:jc w:val="right"/>
+            </w:pPr>
+            <w:r>
+              <w:t xml:space="preserve">33</w:t>
             </w:r>
           </w:p>
         </w:tc>
@@ -1745,7 +1745,7 @@
               <w:jc w:val="right"/>
             </w:pPr>
             <w:r>
-              <w:t xml:space="preserve">307</w:t>
+              <w:t xml:space="preserve">329</w:t>
             </w:r>
           </w:p>
         </w:tc>
@@ -1768,7 +1768,7 @@
               <w:jc w:val="left"/>
             </w:pPr>
             <w:r>
-              <w:t xml:space="preserve">Fate of venture</w:t>
+              <w:t xml:space="preserve">FATEcol</w:t>
             </w:r>
           </w:p>
         </w:tc>
@@ -1945,28 +1945,28 @@
               <w:jc w:val="right"/>
             </w:pPr>
             <w:r>
-              <w:t xml:space="preserve">163</w:t>
-            </w:r>
-          </w:p>
-        </w:tc>
-        <w:tc>
-          <w:tcPr>
-            <w:tcW w:w="0" w:type="auto"/>
-            <w:tcBorders>
-              <w:top w:val="nil" w:color="000000"/>
-              <w:left w:val="nil" w:color="000000"/>
-              <w:bottom w:val="nil" w:color="000000"/>
-              <w:right w:val="nil" w:color="000000"/>
-            </w:tcBorders>
-            <w:vAlign w:val="bottom"/>
-          </w:tcPr>
-          <w:p>
-            <w:pPr>
-              <w:spacing w:after="0"/>
-              <w:jc w:val="right"/>
-            </w:pPr>
-            <w:r>
-              <w:t xml:space="preserve">32</w:t>
+              <w:t xml:space="preserve">168</w:t>
+            </w:r>
+          </w:p>
+        </w:tc>
+        <w:tc>
+          <w:tcPr>
+            <w:tcW w:w="0" w:type="auto"/>
+            <w:tcBorders>
+              <w:top w:val="nil" w:color="000000"/>
+              <w:left w:val="nil" w:color="000000"/>
+              <w:bottom w:val="nil" w:color="000000"/>
+              <w:right w:val="nil" w:color="000000"/>
+            </w:tcBorders>
+            <w:vAlign w:val="bottom"/>
+          </w:tcPr>
+          <w:p>
+            <w:pPr>
+              <w:spacing w:after="0"/>
+              <w:jc w:val="right"/>
+            </w:pPr>
+            <w:r>
+              <w:t xml:space="preserve">34</w:t>
             </w:r>
           </w:p>
         </w:tc>
@@ -2008,7 +2008,7 @@
               <w:jc w:val="right"/>
             </w:pPr>
             <w:r>
-              <w:t xml:space="preserve">295</w:t>
+              <w:t xml:space="preserve">302</w:t>
             </w:r>
           </w:p>
         </w:tc>
@@ -2084,65 +2084,65 @@
               <w:jc w:val="right"/>
             </w:pPr>
             <w:r>
-              <w:t xml:space="preserve">9</w:t>
-            </w:r>
-          </w:p>
-        </w:tc>
-        <w:tc>
-          <w:tcPr>
-            <w:tcW w:w="0" w:type="auto"/>
-            <w:tcBorders>
-              <w:top w:val="nil" w:color="000000"/>
-              <w:left w:val="nil" w:color="000000"/>
-              <w:bottom w:val="nil" w:color="000000"/>
-              <w:right w:val="nil" w:color="000000"/>
-            </w:tcBorders>
-            <w:vAlign w:val="bottom"/>
-          </w:tcPr>
-          <w:p>
-            <w:pPr>
-              <w:spacing w:after="0"/>
-              <w:jc w:val="right"/>
-            </w:pPr>
-            <w:r>
-              <w:t xml:space="preserve">1</w:t>
-            </w:r>
-          </w:p>
-        </w:tc>
-        <w:tc>
-          <w:tcPr>
-            <w:tcW w:w="0" w:type="auto"/>
-            <w:tcBorders>
-              <w:top w:val="nil" w:color="000000"/>
-              <w:left w:val="nil" w:color="000000"/>
-              <w:bottom w:val="nil" w:color="000000"/>
-              <w:right w:val="nil" w:color="000000"/>
-            </w:tcBorders>
-          </w:tcPr>
-          <w:p>
-            <w:pPr>
-              <w:spacing w:after="0"/>
-            </w:pPr>
-          </w:p>
-        </w:tc>
-        <w:tc>
-          <w:tcPr>
-            <w:tcW w:w="0" w:type="auto"/>
-            <w:tcBorders>
-              <w:top w:val="nil" w:color="000000"/>
-              <w:left w:val="nil" w:color="000000"/>
-              <w:bottom w:val="nil" w:color="000000"/>
-              <w:right w:val="nil" w:color="000000"/>
-            </w:tcBorders>
-            <w:vAlign w:val="bottom"/>
-          </w:tcPr>
-          <w:p>
-            <w:pPr>
-              <w:spacing w:after="0"/>
-              <w:jc w:val="right"/>
-            </w:pPr>
-            <w:r>
-              <w:t xml:space="preserve">10</w:t>
+              <w:t xml:space="preserve">4</w:t>
+            </w:r>
+          </w:p>
+        </w:tc>
+        <w:tc>
+          <w:tcPr>
+            <w:tcW w:w="0" w:type="auto"/>
+            <w:tcBorders>
+              <w:top w:val="nil" w:color="000000"/>
+              <w:left w:val="nil" w:color="000000"/>
+              <w:bottom w:val="nil" w:color="000000"/>
+              <w:right w:val="nil" w:color="000000"/>
+            </w:tcBorders>
+            <w:vAlign w:val="bottom"/>
+          </w:tcPr>
+          <w:p>
+            <w:pPr>
+              <w:spacing w:after="0"/>
+              <w:jc w:val="right"/>
+            </w:pPr>
+            <w:r>
+              <w:t xml:space="preserve">3</w:t>
+            </w:r>
+          </w:p>
+        </w:tc>
+        <w:tc>
+          <w:tcPr>
+            <w:tcW w:w="0" w:type="auto"/>
+            <w:tcBorders>
+              <w:top w:val="nil" w:color="000000"/>
+              <w:left w:val="nil" w:color="000000"/>
+              <w:bottom w:val="nil" w:color="000000"/>
+              <w:right w:val="nil" w:color="000000"/>
+            </w:tcBorders>
+          </w:tcPr>
+          <w:p>
+            <w:pPr>
+              <w:spacing w:after="0"/>
+            </w:pPr>
+          </w:p>
+        </w:tc>
+        <w:tc>
+          <w:tcPr>
+            <w:tcW w:w="0" w:type="auto"/>
+            <w:tcBorders>
+              <w:top w:val="nil" w:color="000000"/>
+              <w:left w:val="nil" w:color="000000"/>
+              <w:bottom w:val="nil" w:color="000000"/>
+              <w:right w:val="nil" w:color="000000"/>
+            </w:tcBorders>
+            <w:vAlign w:val="bottom"/>
+          </w:tcPr>
+          <w:p>
+            <w:pPr>
+              <w:spacing w:after="0"/>
+              <w:jc w:val="right"/>
+            </w:pPr>
+            <w:r>
+              <w:t xml:space="preserve">7</w:t>
             </w:r>
           </w:p>
         </w:tc>
@@ -2178,6 +2178,22 @@
               <w:bottom w:val="nil" w:color="000000"/>
               <w:right w:val="nil" w:color="000000"/>
             </w:tcBorders>
+          </w:tcPr>
+          <w:p>
+            <w:pPr>
+              <w:spacing w:after="0"/>
+            </w:pPr>
+          </w:p>
+        </w:tc>
+        <w:tc>
+          <w:tcPr>
+            <w:tcW w:w="0" w:type="auto"/>
+            <w:tcBorders>
+              <w:top w:val="nil" w:color="000000"/>
+              <w:left w:val="nil" w:color="000000"/>
+              <w:bottom w:val="nil" w:color="000000"/>
+              <w:right w:val="nil" w:color="000000"/>
+            </w:tcBorders>
             <w:vAlign w:val="bottom"/>
           </w:tcPr>
           <w:p>
@@ -2207,91 +2223,65 @@
               <w:jc w:val="right"/>
             </w:pPr>
             <w:r>
-              <w:t xml:space="preserve">6</w:t>
-            </w:r>
-          </w:p>
-        </w:tc>
-        <w:tc>
-          <w:tcPr>
-            <w:tcW w:w="0" w:type="auto"/>
-            <w:tcBorders>
-              <w:top w:val="nil" w:color="000000"/>
-              <w:left w:val="nil" w:color="000000"/>
-              <w:bottom w:val="nil" w:color="000000"/>
-              <w:right w:val="nil" w:color="000000"/>
-            </w:tcBorders>
-            <w:vAlign w:val="bottom"/>
-          </w:tcPr>
-          <w:p>
-            <w:pPr>
-              <w:spacing w:after="0"/>
-              <w:jc w:val="right"/>
-            </w:pPr>
-            <w:r>
-              <w:t xml:space="preserve">19</w:t>
-            </w:r>
-          </w:p>
-        </w:tc>
-        <w:tc>
-          <w:tcPr>
-            <w:tcW w:w="0" w:type="auto"/>
-            <w:tcBorders>
-              <w:top w:val="nil" w:color="000000"/>
-              <w:left w:val="nil" w:color="000000"/>
-              <w:bottom w:val="nil" w:color="000000"/>
-              <w:right w:val="nil" w:color="000000"/>
-            </w:tcBorders>
-            <w:vAlign w:val="bottom"/>
-          </w:tcPr>
-          <w:p>
-            <w:pPr>
-              <w:spacing w:after="0"/>
-              <w:jc w:val="right"/>
-            </w:pPr>
-            <w:r>
-              <w:t xml:space="preserve">14</w:t>
-            </w:r>
-          </w:p>
-        </w:tc>
-        <w:tc>
-          <w:tcPr>
-            <w:tcW w:w="0" w:type="auto"/>
-            <w:tcBorders>
-              <w:top w:val="nil" w:color="000000"/>
-              <w:left w:val="nil" w:color="000000"/>
-              <w:bottom w:val="nil" w:color="000000"/>
-              <w:right w:val="nil" w:color="000000"/>
-            </w:tcBorders>
-            <w:vAlign w:val="bottom"/>
-          </w:tcPr>
-          <w:p>
-            <w:pPr>
-              <w:spacing w:after="0"/>
-              <w:jc w:val="right"/>
-            </w:pPr>
-            <w:r>
-              <w:t xml:space="preserve">11</w:t>
-            </w:r>
-          </w:p>
-        </w:tc>
-        <w:tc>
-          <w:tcPr>
-            <w:tcW w:w="0" w:type="auto"/>
-            <w:tcBorders>
-              <w:top w:val="nil" w:color="000000"/>
-              <w:left w:val="nil" w:color="000000"/>
-              <w:bottom w:val="nil" w:color="000000"/>
-              <w:right w:val="nil" w:color="000000"/>
-            </w:tcBorders>
-            <w:vAlign w:val="bottom"/>
-          </w:tcPr>
-          <w:p>
-            <w:pPr>
-              <w:spacing w:after="0"/>
-              <w:jc w:val="right"/>
-            </w:pPr>
-            <w:r>
-              <w:t xml:space="preserve">55</w:t>
+              <w:t xml:space="preserve">13</w:t>
+            </w:r>
+          </w:p>
+        </w:tc>
+        <w:tc>
+          <w:tcPr>
+            <w:tcW w:w="0" w:type="auto"/>
+            <w:tcBorders>
+              <w:top w:val="nil" w:color="000000"/>
+              <w:left w:val="nil" w:color="000000"/>
+              <w:bottom w:val="nil" w:color="000000"/>
+              <w:right w:val="nil" w:color="000000"/>
+            </w:tcBorders>
+            <w:vAlign w:val="bottom"/>
+          </w:tcPr>
+          <w:p>
+            <w:pPr>
+              <w:spacing w:after="0"/>
+              <w:jc w:val="right"/>
+            </w:pPr>
+            <w:r>
+              <w:t xml:space="preserve">3</w:t>
+            </w:r>
+          </w:p>
+        </w:tc>
+        <w:tc>
+          <w:tcPr>
+            <w:tcW w:w="0" w:type="auto"/>
+            <w:tcBorders>
+              <w:top w:val="nil" w:color="000000"/>
+              <w:left w:val="nil" w:color="000000"/>
+              <w:bottom w:val="nil" w:color="000000"/>
+              <w:right w:val="nil" w:color="000000"/>
+            </w:tcBorders>
+          </w:tcPr>
+          <w:p>
+            <w:pPr>
+              <w:spacing w:after="0"/>
+            </w:pPr>
+          </w:p>
+        </w:tc>
+        <w:tc>
+          <w:tcPr>
+            <w:tcW w:w="0" w:type="auto"/>
+            <w:tcBorders>
+              <w:top w:val="nil" w:color="000000"/>
+              <w:left w:val="nil" w:color="000000"/>
+              <w:bottom w:val="nil" w:color="000000"/>
+              <w:right w:val="nil" w:color="000000"/>
+            </w:tcBorders>
+            <w:vAlign w:val="bottom"/>
+          </w:tcPr>
+          <w:p>
+            <w:pPr>
+              <w:spacing w:after="0"/>
+              <w:jc w:val="right"/>
+            </w:pPr>
+            <w:r>
+              <w:t xml:space="preserve">21</w:t>
             </w:r>
           </w:p>
         </w:tc>
@@ -2327,110 +2317,115 @@
               <w:bottom w:val="nil" w:color="000000"/>
               <w:right w:val="nil" w:color="000000"/>
             </w:tcBorders>
-          </w:tcPr>
-          <w:p>
-            <w:pPr>
-              <w:spacing w:after="0"/>
-            </w:pPr>
-          </w:p>
-        </w:tc>
-        <w:tc>
-          <w:tcPr>
-            <w:tcW w:w="0" w:type="auto"/>
-            <w:tcBorders>
-              <w:top w:val="nil" w:color="000000"/>
-              <w:left w:val="nil" w:color="000000"/>
-              <w:bottom w:val="nil" w:color="000000"/>
-              <w:right w:val="nil" w:color="000000"/>
-            </w:tcBorders>
-            <w:vAlign w:val="bottom"/>
-          </w:tcPr>
-          <w:p>
-            <w:pPr>
-              <w:spacing w:after="0"/>
-              <w:jc w:val="right"/>
-            </w:pPr>
-            <w:r>
-              <w:t xml:space="preserve">1</w:t>
-            </w:r>
-          </w:p>
-        </w:tc>
-        <w:tc>
-          <w:tcPr>
-            <w:tcW w:w="0" w:type="auto"/>
-            <w:tcBorders>
-              <w:top w:val="nil" w:color="000000"/>
-              <w:left w:val="nil" w:color="000000"/>
-              <w:bottom w:val="nil" w:color="000000"/>
-              <w:right w:val="nil" w:color="000000"/>
-            </w:tcBorders>
-            <w:vAlign w:val="bottom"/>
-          </w:tcPr>
-          <w:p>
-            <w:pPr>
-              <w:spacing w:after="0"/>
-              <w:jc w:val="right"/>
-            </w:pPr>
-            <w:r>
-              <w:t xml:space="preserve">24</w:t>
-            </w:r>
-          </w:p>
-        </w:tc>
-        <w:tc>
-          <w:tcPr>
-            <w:tcW w:w="0" w:type="auto"/>
-            <w:tcBorders>
-              <w:top w:val="nil" w:color="000000"/>
-              <w:left w:val="nil" w:color="000000"/>
-              <w:bottom w:val="nil" w:color="000000"/>
-              <w:right w:val="nil" w:color="000000"/>
-            </w:tcBorders>
-            <w:vAlign w:val="bottom"/>
-          </w:tcPr>
-          <w:p>
-            <w:pPr>
-              <w:spacing w:after="0"/>
-              <w:jc w:val="right"/>
-            </w:pPr>
-            <w:r>
-              <w:t xml:space="preserve">3</w:t>
-            </w:r>
-          </w:p>
-        </w:tc>
-        <w:tc>
-          <w:tcPr>
-            <w:tcW w:w="0" w:type="auto"/>
-            <w:tcBorders>
-              <w:top w:val="nil" w:color="000000"/>
-              <w:left w:val="nil" w:color="000000"/>
-              <w:bottom w:val="nil" w:color="000000"/>
-              <w:right w:val="nil" w:color="000000"/>
-            </w:tcBorders>
-          </w:tcPr>
-          <w:p>
-            <w:pPr>
-              <w:spacing w:after="0"/>
-            </w:pPr>
-          </w:p>
-        </w:tc>
-        <w:tc>
-          <w:tcPr>
-            <w:tcW w:w="0" w:type="auto"/>
-            <w:tcBorders>
-              <w:top w:val="nil" w:color="000000"/>
-              <w:left w:val="nil" w:color="000000"/>
-              <w:bottom w:val="nil" w:color="000000"/>
-              <w:right w:val="nil" w:color="000000"/>
-            </w:tcBorders>
-            <w:vAlign w:val="bottom"/>
-          </w:tcPr>
-          <w:p>
-            <w:pPr>
-              <w:spacing w:after="0"/>
-              <w:jc w:val="right"/>
-            </w:pPr>
-            <w:r>
-              <w:t xml:space="preserve">28</w:t>
+            <w:vAlign w:val="bottom"/>
+          </w:tcPr>
+          <w:p>
+            <w:pPr>
+              <w:spacing w:after="0"/>
+              <w:jc w:val="right"/>
+            </w:pPr>
+            <w:r>
+              <w:t xml:space="preserve">5</w:t>
+            </w:r>
+          </w:p>
+        </w:tc>
+        <w:tc>
+          <w:tcPr>
+            <w:tcW w:w="0" w:type="auto"/>
+            <w:tcBorders>
+              <w:top w:val="nil" w:color="000000"/>
+              <w:left w:val="nil" w:color="000000"/>
+              <w:bottom w:val="nil" w:color="000000"/>
+              <w:right w:val="nil" w:color="000000"/>
+            </w:tcBorders>
+          </w:tcPr>
+          <w:p>
+            <w:pPr>
+              <w:spacing w:after="0"/>
+            </w:pPr>
+          </w:p>
+        </w:tc>
+        <w:tc>
+          <w:tcPr>
+            <w:tcW w:w="0" w:type="auto"/>
+            <w:tcBorders>
+              <w:top w:val="nil" w:color="000000"/>
+              <w:left w:val="nil" w:color="000000"/>
+              <w:bottom w:val="nil" w:color="000000"/>
+              <w:right w:val="nil" w:color="000000"/>
+            </w:tcBorders>
+            <w:vAlign w:val="bottom"/>
+          </w:tcPr>
+          <w:p>
+            <w:pPr>
+              <w:spacing w:after="0"/>
+              <w:jc w:val="right"/>
+            </w:pPr>
+            <w:r>
+              <w:t xml:space="preserve">4</w:t>
+            </w:r>
+          </w:p>
+        </w:tc>
+        <w:tc>
+          <w:tcPr>
+            <w:tcW w:w="0" w:type="auto"/>
+            <w:tcBorders>
+              <w:top w:val="nil" w:color="000000"/>
+              <w:left w:val="nil" w:color="000000"/>
+              <w:bottom w:val="nil" w:color="000000"/>
+              <w:right w:val="nil" w:color="000000"/>
+            </w:tcBorders>
+            <w:vAlign w:val="bottom"/>
+          </w:tcPr>
+          <w:p>
+            <w:pPr>
+              <w:spacing w:after="0"/>
+              <w:jc w:val="right"/>
+            </w:pPr>
+            <w:r>
+              <w:t xml:space="preserve">6</w:t>
+            </w:r>
+          </w:p>
+        </w:tc>
+        <w:tc>
+          <w:tcPr>
+            <w:tcW w:w="0" w:type="auto"/>
+            <w:tcBorders>
+              <w:top w:val="nil" w:color="000000"/>
+              <w:left w:val="nil" w:color="000000"/>
+              <w:bottom w:val="nil" w:color="000000"/>
+              <w:right w:val="nil" w:color="000000"/>
+            </w:tcBorders>
+            <w:vAlign w:val="bottom"/>
+          </w:tcPr>
+          <w:p>
+            <w:pPr>
+              <w:spacing w:after="0"/>
+              <w:jc w:val="right"/>
+            </w:pPr>
+            <w:r>
+              <w:t xml:space="preserve">10</w:t>
+            </w:r>
+          </w:p>
+        </w:tc>
+        <w:tc>
+          <w:tcPr>
+            <w:tcW w:w="0" w:type="auto"/>
+            <w:tcBorders>
+              <w:top w:val="nil" w:color="000000"/>
+              <w:left w:val="nil" w:color="000000"/>
+              <w:bottom w:val="nil" w:color="000000"/>
+              <w:right w:val="nil" w:color="000000"/>
+            </w:tcBorders>
+            <w:vAlign w:val="bottom"/>
+          </w:tcPr>
+          <w:p>
+            <w:pPr>
+              <w:spacing w:after="0"/>
+              <w:jc w:val="right"/>
+            </w:pPr>
+            <w:r>
+              <w:t xml:space="preserve">25</w:t>
             </w:r>
           </w:p>
         </w:tc>
@@ -2495,7 +2490,7 @@
               <w:jc w:val="right"/>
             </w:pPr>
             <w:r>
-              <w:t xml:space="preserve">101</w:t>
+              <w:t xml:space="preserve">99</w:t>
             </w:r>
           </w:p>
         </w:tc>
@@ -2516,7 +2511,7 @@
               <w:jc w:val="right"/>
             </w:pPr>
             <w:r>
-              <w:t xml:space="preserve">215</w:t>
+              <w:t xml:space="preserve">189</w:t>
             </w:r>
           </w:p>
         </w:tc>
@@ -2537,7 +2532,7 @@
               <w:jc w:val="right"/>
             </w:pPr>
             <w:r>
-              <w:t xml:space="preserve">50</w:t>
+              <w:t xml:space="preserve">46</w:t>
             </w:r>
           </w:p>
         </w:tc>
@@ -2558,7 +2553,7 @@
               <w:jc w:val="right"/>
             </w:pPr>
             <w:r>
-              <w:t xml:space="preserve">17</w:t>
+              <w:t xml:space="preserve">16</w:t>
             </w:r>
           </w:p>
         </w:tc>
@@ -2579,7 +2574,7 @@
               <w:jc w:val="right"/>
             </w:pPr>
             <w:r>
-              <w:t xml:space="preserve">388</w:t>
+              <w:t xml:space="preserve">355</w:t>
             </w:r>
           </w:p>
         </w:tc>
@@ -2599,7 +2594,7 @@
 </file>
 
 <file path=word/styles.xml><?xml version="1.0" encoding="utf-8"?>
-<w:styles xmlns:wp="http://schemas.openxmlformats.org/drawingml/2006/wordprocessingDrawing" xmlns:r="http://schemas.openxmlformats.org/officeDocument/2006/relationships" xmlns:a="http://schemas.openxmlformats.org/drawingml/2006/main" xmlns:wp14="http://schemas.microsoft.com/office/word/2010/wordprocessingDrawing" xmlns:w="http://schemas.openxmlformats.org/wordprocessingml/2006/main" xmlns:w15="http://schemas.microsoft.com/office/word/2012/wordml" xmlns:w14="http://schemas.microsoft.com/office/word/2010/wordml" xmlns:m="http://schemas.openxmlformats.org/officeDocument/2006/math" xmlns:mc="http://schemas.openxmlformats.org/markup-compatibility/2006" xmlns:a14="http://schemas.microsoft.com/office/drawing/2010/main" xmlns:sl="http://schemas.openxmlformats.org/schemaLibrary/2006/main" xmlns:wne="http://schemas.microsoft.com/office/word/2006/wordml" xmlns:c="http://schemas.openxmlformats.org/drawingml/2006/chart" xmlns:cdr="http://schemas.openxmlformats.org/drawingml/2006/chartDrawing" xmlns:c14="http://schemas.microsoft.com/office/drawing/2007/8/2/chart" xmlns:dgm="http://schemas.openxmlformats.org/drawingml/2006/diagram" xmlns:pic="http://schemas.openxmlformats.org/drawingml/2006/picture" xmlns:xdr="http://schemas.openxmlformats.org/drawingml/2006/spreadsheetDrawing" xmlns:dsp="http://schemas.microsoft.com/office/drawing/2008/diagram" xmlns:xvml="urn:schemas-microsoft-com:office:excel" xmlns:o="urn:schemas-microsoft-com:office:office" xmlns:v="urn:schemas-microsoft-com:vml" xmlns:w10="urn:schemas-microsoft-com:office:word" xmlns:pvml="urn:schemas-microsoft-com:office:powerpoint" xmlns:cppr="http://schemas.microsoft.com/office/2006/coverPageProps" xmlns:odx="http://opendope.org/xpaths" xmlns:odc="http://opendope.org/conditions" xmlns:odq="http://opendope.org/questions" xmlns:oda="http://opendope.org/answers" xmlns:odi="http://opendope.org/components" xmlns:odgm="http://opendope.org/SmartArt/DataHierarchy" xmlns:b="http://schemas.openxmlformats.org/officeDocument/2006/bibliography" xmlns:msink="http://schemas.microsoft.com/ink/2010/main" xmlns:cdr14="http://schemas.microsoft.com/office/drawing/2010/chartDrawing" xmlns:c15="http://schemas.microsoft.com/office/drawing/2012/chart" xmlns:cs="http://schemas.microsoft.com/office/drawing/2012/chartStyle" xmlns:ns38="http://www.w3.org/1998/Math/MathML" xmlns:ns39="http://www.w3.org/2003/InkML" xmlns:a13cmd="http://schemas.microsoft.com/office/drawing/2013/main/command" xmlns:cx="http://schemas.microsoft.com/office/drawing/2014/chartex" xmlns:c16="http://schemas.microsoft.com/office/drawing/2014/chart" xmlns:dgm1611="http://schemas.microsoft.com/office/drawing/2016/11/diagram" xmlns:c173="http://schemas.microsoft.com/office/drawing/2017/03/chart" xmlns:am3d="http://schemas.microsoft.com/office/drawing/2017/model3d" xmlns:an18="http://schemas.microsoft.com/office/drawing/2018/animation" xmlns:anam3d="http://schemas.microsoft.com/office/drawing/2018/animation/model3d" xmlns:iact="http://schemas.microsoft.com/office/powerpoint/2014/inkAction" xmlns:thm15="http://schemas.microsoft.com/office/thememl/2012/main" xmlns:wps="http://schemas.microsoft.com/office/word/2010/wordprocessingShape" xmlns:wpc="http://schemas.microsoft.com/office/word/2010/wordprocessingCanvas" xmlns:wpg="http://schemas.microsoft.com/office/word/2010/wordprocessingGroup" xmlns:w16se="http://schemas.microsoft.com/office/word/2015/wordml/symex" xmlns:w16cid="http://schemas.microsoft.com/office/word/2016/wordml/cid" xmlns:wetp="http://schemas.microsoft.com/office/webextensions/taskpanes/2010/11" xmlns:we="http://schemas.microsoft.com/office/webextensions/webextension/2010/11" xmlns:comp="http://schemas.openxmlformats.org/drawingml/2006/compatibility" xmlns:lc="http://schemas.openxmlformats.org/drawingml/2006/lockedCanvas" xmlns:dgm14="http://schemas.microsoft.com/office/drawing/2010/diagram" xmlns:a15="http://schemas.microsoft.com/office/drawing/2012/main" xmlns:pic14="http://schemas.microsoft.com/office/drawing/2010/picture" xmlns:c16ac="http://schemas.microsoft.com/office/drawing/2014/chart/ac" xmlns:a16="http://schemas.microsoft.com/office/drawing/2014/main" xmlns:a1611="http://schemas.microsoft.com/office/drawing/2016/11/main" xmlns:dgm1612="http://schemas.microsoft.com/office/drawing/2016/12/diagram" xmlns:a16svg="http://schemas.microsoft.com/office/drawing/2016/SVG/main" xmlns:adec="http://schemas.microsoft.com/office/drawing/2017/decorative" xmlns:a18hc="http://schemas.microsoft.com/office/drawing/2018/hyperlinkcolor" xmlns:wp15="http://schemas.microsoft.com/office/word/2012/wordprocessingDrawing">
+<w:styles xmlns:w="http://schemas.openxmlformats.org/wordprocessingml/2006/main" xmlns:m="http://schemas.openxmlformats.org/officeDocument/2006/math" xmlns:w14="http://schemas.microsoft.com/office/word/2010/wordml" xmlns:r="http://schemas.openxmlformats.org/officeDocument/2006/relationships" xmlns:wp="http://schemas.openxmlformats.org/drawingml/2006/wordprocessingDrawing" xmlns:a="http://schemas.openxmlformats.org/drawingml/2006/main" xmlns:wp14="http://schemas.microsoft.com/office/word/2010/wordprocessingDrawing" xmlns:w15="http://schemas.microsoft.com/office/word/2012/wordml" xmlns:mc="http://schemas.openxmlformats.org/markup-compatibility/2006" xmlns:a14="http://schemas.microsoft.com/office/drawing/2010/main" xmlns:sl="http://schemas.openxmlformats.org/schemaLibrary/2006/main" xmlns:wne="http://schemas.microsoft.com/office/word/2006/wordml" xmlns:c="http://schemas.openxmlformats.org/drawingml/2006/chart" xmlns:cdr="http://schemas.openxmlformats.org/drawingml/2006/chartDrawing" xmlns:c14="http://schemas.microsoft.com/office/drawing/2007/8/2/chart" xmlns:dgm="http://schemas.openxmlformats.org/drawingml/2006/diagram" xmlns:pic="http://schemas.openxmlformats.org/drawingml/2006/picture" xmlns:xdr="http://schemas.openxmlformats.org/drawingml/2006/spreadsheetDrawing" xmlns:dsp="http://schemas.microsoft.com/office/drawing/2008/diagram" xmlns:xvml="urn:schemas-microsoft-com:office:excel" xmlns:o="urn:schemas-microsoft-com:office:office" xmlns:v="urn:schemas-microsoft-com:vml" xmlns:w10="urn:schemas-microsoft-com:office:word" xmlns:pvml="urn:schemas-microsoft-com:office:powerpoint" xmlns:cppr="http://schemas.microsoft.com/office/2006/coverPageProps" xmlns:odx="http://opendope.org/xpaths" xmlns:odc="http://opendope.org/conditions" xmlns:odq="http://opendope.org/questions" xmlns:oda="http://opendope.org/answers" xmlns:odi="http://opendope.org/components" xmlns:odgm="http://opendope.org/SmartArt/DataHierarchy" xmlns:b="http://schemas.openxmlformats.org/officeDocument/2006/bibliography" xmlns:msink="http://schemas.microsoft.com/ink/2010/main" xmlns:cdr14="http://schemas.microsoft.com/office/drawing/2010/chartDrawing" xmlns:c15="http://schemas.microsoft.com/office/drawing/2012/chart" xmlns:cs="http://schemas.microsoft.com/office/drawing/2012/chartStyle" xmlns:ns38="http://www.w3.org/1998/Math/MathML" xmlns:ns39="http://www.w3.org/2003/InkML" xmlns:a13cmd="http://schemas.microsoft.com/office/drawing/2013/main/command" xmlns:cx="http://schemas.microsoft.com/office/drawing/2014/chartex" xmlns:c16="http://schemas.microsoft.com/office/drawing/2014/chart" xmlns:dgm1611="http://schemas.microsoft.com/office/drawing/2016/11/diagram" xmlns:c173="http://schemas.microsoft.com/office/drawing/2017/03/chart" xmlns:am3d="http://schemas.microsoft.com/office/drawing/2017/model3d" xmlns:an18="http://schemas.microsoft.com/office/drawing/2018/animation" xmlns:anam3d="http://schemas.microsoft.com/office/drawing/2018/animation/model3d" xmlns:iact="http://schemas.microsoft.com/office/powerpoint/2014/inkAction" xmlns:thm15="http://schemas.microsoft.com/office/thememl/2012/main" xmlns:wps="http://schemas.microsoft.com/office/word/2010/wordprocessingShape" xmlns:wpc="http://schemas.microsoft.com/office/word/2010/wordprocessingCanvas" xmlns:wpg="http://schemas.microsoft.com/office/word/2010/wordprocessingGroup" xmlns:w16se="http://schemas.microsoft.com/office/word/2015/wordml/symex" xmlns:w16cid="http://schemas.microsoft.com/office/word/2016/wordml/cid" xmlns:wetp="http://schemas.microsoft.com/office/webextensions/taskpanes/2010/11" xmlns:we="http://schemas.microsoft.com/office/webextensions/webextension/2010/11" xmlns:comp="http://schemas.openxmlformats.org/drawingml/2006/compatibility" xmlns:lc="http://schemas.openxmlformats.org/drawingml/2006/lockedCanvas" xmlns:dgm14="http://schemas.microsoft.com/office/drawing/2010/diagram" xmlns:a15="http://schemas.microsoft.com/office/drawing/2012/main" xmlns:pic14="http://schemas.microsoft.com/office/drawing/2010/picture" xmlns:c16ac="http://schemas.microsoft.com/office/drawing/2014/chart/ac" xmlns:a16="http://schemas.microsoft.com/office/drawing/2014/main" xmlns:a1611="http://schemas.microsoft.com/office/drawing/2016/11/main" xmlns:dgm1612="http://schemas.microsoft.com/office/drawing/2016/12/diagram" xmlns:a16svg="http://schemas.microsoft.com/office/drawing/2016/SVG/main" xmlns:adec="http://schemas.microsoft.com/office/drawing/2017/decorative" xmlns:a18hc="http://schemas.microsoft.com/office/drawing/2018/hyperlinkcolor" xmlns:wp15="http://schemas.microsoft.com/office/word/2012/wordprocessingDrawing">
   <w:docDefaults>
     <w:rPrDefault>
       <w:rPr>

</xml_diff>

<commit_message>
First go at new DS tables
</commit_message>
<xml_diff>
--- a/output/DS_cat_var_Baseline.docx
+++ b/output/DS_cat_var_Baseline.docx
@@ -1966,7 +1966,7 @@
               <w:jc w:val="right"/>
             </w:pPr>
             <w:r>
-              <w:t xml:space="preserve">34</w:t>
+              <w:t xml:space="preserve">35</w:t>
             </w:r>
           </w:p>
         </w:tc>
@@ -2008,7 +2008,7 @@
               <w:jc w:val="right"/>
             </w:pPr>
             <w:r>
-              <w:t xml:space="preserve">302</w:t>
+              <w:t xml:space="preserve">303</w:t>
             </w:r>
           </w:p>
         </w:tc>
@@ -2105,44 +2105,44 @@
               <w:jc w:val="right"/>
             </w:pPr>
             <w:r>
-              <w:t xml:space="preserve">3</w:t>
-            </w:r>
-          </w:p>
-        </w:tc>
-        <w:tc>
-          <w:tcPr>
-            <w:tcW w:w="0" w:type="auto"/>
-            <w:tcBorders>
-              <w:top w:val="nil" w:color="000000"/>
-              <w:left w:val="nil" w:color="000000"/>
-              <w:bottom w:val="nil" w:color="000000"/>
-              <w:right w:val="nil" w:color="000000"/>
-            </w:tcBorders>
-          </w:tcPr>
-          <w:p>
-            <w:pPr>
-              <w:spacing w:after="0"/>
-            </w:pPr>
-          </w:p>
-        </w:tc>
-        <w:tc>
-          <w:tcPr>
-            <w:tcW w:w="0" w:type="auto"/>
-            <w:tcBorders>
-              <w:top w:val="nil" w:color="000000"/>
-              <w:left w:val="nil" w:color="000000"/>
-              <w:bottom w:val="nil" w:color="000000"/>
-              <w:right w:val="nil" w:color="000000"/>
-            </w:tcBorders>
-            <w:vAlign w:val="bottom"/>
-          </w:tcPr>
-          <w:p>
-            <w:pPr>
-              <w:spacing w:after="0"/>
-              <w:jc w:val="right"/>
-            </w:pPr>
-            <w:r>
-              <w:t xml:space="preserve">7</w:t>
+              <w:t xml:space="preserve">2</w:t>
+            </w:r>
+          </w:p>
+        </w:tc>
+        <w:tc>
+          <w:tcPr>
+            <w:tcW w:w="0" w:type="auto"/>
+            <w:tcBorders>
+              <w:top w:val="nil" w:color="000000"/>
+              <w:left w:val="nil" w:color="000000"/>
+              <w:bottom w:val="nil" w:color="000000"/>
+              <w:right w:val="nil" w:color="000000"/>
+            </w:tcBorders>
+          </w:tcPr>
+          <w:p>
+            <w:pPr>
+              <w:spacing w:after="0"/>
+            </w:pPr>
+          </w:p>
+        </w:tc>
+        <w:tc>
+          <w:tcPr>
+            <w:tcW w:w="0" w:type="auto"/>
+            <w:tcBorders>
+              <w:top w:val="nil" w:color="000000"/>
+              <w:left w:val="nil" w:color="000000"/>
+              <w:bottom w:val="nil" w:color="000000"/>
+              <w:right w:val="nil" w:color="000000"/>
+            </w:tcBorders>
+            <w:vAlign w:val="bottom"/>
+          </w:tcPr>
+          <w:p>
+            <w:pPr>
+              <w:spacing w:after="0"/>
+              <w:jc w:val="right"/>
+            </w:pPr>
+            <w:r>
+              <w:t xml:space="preserve">6</w:t>
             </w:r>
           </w:p>
         </w:tc>

</xml_diff>